<commit_message>
Code is experiment ready. Changed calibration to be easier.
Calibration is now saved for all leaps, so that every keyboard doesn't
have to be calibrated separately.
</commit_message>
<xml_diff>
--- a/docs/IRB/benoit_ConsentForm_final.docx
+++ b/docs/IRB/benoit_ConsentForm_final.docx
@@ -6,6 +6,8 @@
       <w:pPr>
         <w:jc w:val="center"/>
       </w:pPr>
+      <w:bookmarkStart w:id="0" w:name="_GoBack"/>
+      <w:bookmarkEnd w:id="0"/>
       <w:r>
         <w:rPr>
           <w:rFonts w:ascii="Calibri" w:hAnsi="Calibri"/>
@@ -559,8 +561,6 @@
         </w:rPr>
         <w:t xml:space="preserve"> or</w:t>
       </w:r>
-      <w:bookmarkStart w:id="0" w:name="_GoBack"/>
-      <w:bookmarkEnd w:id="0"/>
       <w:r>
         <w:rPr>
           <w:rFonts w:ascii="Calibri" w:hAnsi="Calibri"/>
@@ -670,23 +670,7 @@
           <w:rFonts w:ascii="Calibri" w:hAnsi="Calibri"/>
           <w:color w:val="000000"/>
         </w:rPr>
-        <w:t xml:space="preserve"> survey section after using the current keyboard input to rate each one on the </w:t>
-      </w:r>
-      <w:proofErr w:type="spellStart"/>
-      <w:r>
-        <w:rPr>
-          <w:rFonts w:ascii="Calibri" w:hAnsi="Calibri"/>
-          <w:color w:val="000000"/>
-        </w:rPr>
-        <w:t>Likert</w:t>
-      </w:r>
-      <w:proofErr w:type="spellEnd"/>
-      <w:r>
-        <w:rPr>
-          <w:rFonts w:ascii="Calibri" w:hAnsi="Calibri"/>
-          <w:color w:val="000000"/>
-        </w:rPr>
-        <w:t xml:space="preserve"> scale relating to difficulty, discomfort, and fatigue experienced when using the devices. This task is expected to take a maximum time of 30 seconds.</w:t>
+        <w:t xml:space="preserve"> survey section after using the current keyboard input to rate each one on the Likert scale relating to difficulty, discomfort, and fatigue experienced when using the devices. This task is expected to take a maximum time of 30 seconds.</w:t>
       </w:r>
     </w:p>
     <w:p>
@@ -1708,7 +1692,23 @@
         <w:sz w:val="20"/>
         <w:szCs w:val="20"/>
       </w:rPr>
-      <w:t>Version date:  07/01/2015</w:t>
+      <w:t xml:space="preserve">Version date:  </w:t>
+    </w:r>
+    <w:r>
+      <w:rPr>
+        <w:rFonts w:ascii="Calibri" w:hAnsi="Calibri"/>
+        <w:sz w:val="20"/>
+        <w:szCs w:val="20"/>
+      </w:rPr>
+      <w:t>09</w:t>
+    </w:r>
+    <w:r>
+      <w:rPr>
+        <w:rFonts w:ascii="Calibri" w:hAnsi="Calibri"/>
+        <w:sz w:val="20"/>
+        <w:szCs w:val="20"/>
+      </w:rPr>
+      <w:t>/01/2015</w:t>
     </w:r>
     <w:r>
       <w:rPr>
@@ -1740,7 +1740,7 @@
       <w:rPr>
         <w:noProof/>
       </w:rPr>
-      <w:t>3</w:t>
+      <w:t>2</w:t>
     </w:r>
     <w:r>
       <w:fldChar w:fldCharType="end"/>

</xml_diff>